<commit_message>
Added acknowledgement of NSA funding
</commit_message>
<xml_diff>
--- a/IntroCyberSecurity/Cybersecurity Principles Syllabus.docx
+++ b/IntroCyberSecurity/Cybersecurity Principles Syllabus.docx
@@ -725,8 +725,6 @@
       <w:r>
         <w:t>tion), Pearson, William Stalling</w:t>
       </w:r>
-      <w:bookmarkStart w:id="0" w:name="_GoBack"/>
-      <w:bookmarkEnd w:id="0"/>
       <w:r>
         <w:t>s, Lawrie Brown.</w:t>
       </w:r>
@@ -1177,7 +1175,7 @@
             <wp:docPr id="9" name="Picture 8">
               <a:extLst xmlns:a="http://schemas.openxmlformats.org/drawingml/2006/main">
                 <a:ext uri="{FF2B5EF4-FFF2-40B4-BE49-F238E27FC236}">
-                  <a16:creationId xmlns="" xmlns:cx="http://schemas.microsoft.com/office/drawing/2014/chartex" xmlns:cx1="http://schemas.microsoft.com/office/drawing/2015/9/8/chartex" xmlns:cx2="http://schemas.microsoft.com/office/drawing/2015/10/21/chartex" xmlns:cx3="http://schemas.microsoft.com/office/drawing/2016/5/9/chartex" xmlns:cx4="http://schemas.microsoft.com/office/drawing/2016/5/10/chartex" xmlns:cx5="http://schemas.microsoft.com/office/drawing/2016/5/11/chartex" xmlns:cx6="http://schemas.microsoft.com/office/drawing/2016/5/12/chartex" xmlns:cx7="http://schemas.microsoft.com/office/drawing/2016/5/13/chartex" xmlns:cx8="http://schemas.microsoft.com/office/drawing/2016/5/14/chartex" xmlns:aink="http://schemas.microsoft.com/office/drawing/2016/ink" xmlns:am3d="http://schemas.microsoft.com/office/drawing/2017/model3d" xmlns:o="urn:schemas-microsoft-com:office:office" xmlns:v="urn:schemas-microsoft-com:vml" xmlns:w10="urn:schemas-microsoft-com:office:word" xmlns:w="http://schemas.openxmlformats.org/wordprocessingml/2006/main" xmlns:w16cid="http://schemas.microsoft.com/office/word/2016/wordml/cid" xmlns:w16se="http://schemas.microsoft.com/office/word/2015/wordml/symex" xmlns:a16="http://schemas.microsoft.com/office/drawing/2014/main" id="{9CBFC76A-A606-42CF-BCDF-C73975C150B9}"/>
+                  <a16:creationId xmlns:a16="http://schemas.microsoft.com/office/drawing/2014/main" xmlns:w16se="http://schemas.microsoft.com/office/word/2015/wordml/symex" xmlns:w16cid="http://schemas.microsoft.com/office/word/2016/wordml/cid" xmlns:w="http://schemas.openxmlformats.org/wordprocessingml/2006/main" xmlns:w10="urn:schemas-microsoft-com:office:word" xmlns:v="urn:schemas-microsoft-com:vml" xmlns:o="urn:schemas-microsoft-com:office:office" xmlns:am3d="http://schemas.microsoft.com/office/drawing/2017/model3d" xmlns:aink="http://schemas.microsoft.com/office/drawing/2016/ink" xmlns:cx8="http://schemas.microsoft.com/office/drawing/2016/5/14/chartex" xmlns:cx7="http://schemas.microsoft.com/office/drawing/2016/5/13/chartex" xmlns:cx6="http://schemas.microsoft.com/office/drawing/2016/5/12/chartex" xmlns:cx5="http://schemas.microsoft.com/office/drawing/2016/5/11/chartex" xmlns:cx4="http://schemas.microsoft.com/office/drawing/2016/5/10/chartex" xmlns:cx3="http://schemas.microsoft.com/office/drawing/2016/5/9/chartex" xmlns:cx2="http://schemas.microsoft.com/office/drawing/2015/10/21/chartex" xmlns:cx1="http://schemas.microsoft.com/office/drawing/2015/9/8/chartex" xmlns:cx="http://schemas.microsoft.com/office/drawing/2014/chartex" xmlns="" id="{9CBFC76A-A606-42CF-BCDF-C73975C150B9}"/>
                 </a:ext>
               </a:extLst>
             </wp:docPr>
@@ -1191,7 +1189,7 @@
                     <pic:cNvPr id="9" name="Picture 8">
                       <a:extLst>
                         <a:ext uri="{FF2B5EF4-FFF2-40B4-BE49-F238E27FC236}">
-                          <a16:creationId xmlns="" xmlns:cx="http://schemas.microsoft.com/office/drawing/2014/chartex" xmlns:cx1="http://schemas.microsoft.com/office/drawing/2015/9/8/chartex" xmlns:cx2="http://schemas.microsoft.com/office/drawing/2015/10/21/chartex" xmlns:cx3="http://schemas.microsoft.com/office/drawing/2016/5/9/chartex" xmlns:cx4="http://schemas.microsoft.com/office/drawing/2016/5/10/chartex" xmlns:cx5="http://schemas.microsoft.com/office/drawing/2016/5/11/chartex" xmlns:cx6="http://schemas.microsoft.com/office/drawing/2016/5/12/chartex" xmlns:cx7="http://schemas.microsoft.com/office/drawing/2016/5/13/chartex" xmlns:cx8="http://schemas.microsoft.com/office/drawing/2016/5/14/chartex" xmlns:aink="http://schemas.microsoft.com/office/drawing/2016/ink" xmlns:am3d="http://schemas.microsoft.com/office/drawing/2017/model3d" xmlns:o="urn:schemas-microsoft-com:office:office" xmlns:v="urn:schemas-microsoft-com:vml" xmlns:w10="urn:schemas-microsoft-com:office:word" xmlns:w="http://schemas.openxmlformats.org/wordprocessingml/2006/main" xmlns:w16cid="http://schemas.microsoft.com/office/word/2016/wordml/cid" xmlns:w16se="http://schemas.microsoft.com/office/word/2015/wordml/symex" xmlns:a16="http://schemas.microsoft.com/office/drawing/2014/main" id="{9CBFC76A-A606-42CF-BCDF-C73975C150B9}"/>
+                          <a16:creationId xmlns:a16="http://schemas.microsoft.com/office/drawing/2014/main" xmlns:w16se="http://schemas.microsoft.com/office/word/2015/wordml/symex" xmlns:w16cid="http://schemas.microsoft.com/office/word/2016/wordml/cid" xmlns:w="http://schemas.openxmlformats.org/wordprocessingml/2006/main" xmlns:w10="urn:schemas-microsoft-com:office:word" xmlns:v="urn:schemas-microsoft-com:vml" xmlns:o="urn:schemas-microsoft-com:office:office" xmlns:am3d="http://schemas.microsoft.com/office/drawing/2017/model3d" xmlns:aink="http://schemas.microsoft.com/office/drawing/2016/ink" xmlns:cx8="http://schemas.microsoft.com/office/drawing/2016/5/14/chartex" xmlns:cx7="http://schemas.microsoft.com/office/drawing/2016/5/13/chartex" xmlns:cx6="http://schemas.microsoft.com/office/drawing/2016/5/12/chartex" xmlns:cx5="http://schemas.microsoft.com/office/drawing/2016/5/11/chartex" xmlns:cx4="http://schemas.microsoft.com/office/drawing/2016/5/10/chartex" xmlns:cx3="http://schemas.microsoft.com/office/drawing/2016/5/9/chartex" xmlns:cx2="http://schemas.microsoft.com/office/drawing/2015/10/21/chartex" xmlns:cx1="http://schemas.microsoft.com/office/drawing/2015/9/8/chartex" xmlns:cx="http://schemas.microsoft.com/office/drawing/2014/chartex" xmlns="" id="{9CBFC76A-A606-42CF-BCDF-C73975C150B9}"/>
                         </a:ext>
                       </a:extLst>
                     </pic:cNvPr>
@@ -1255,6 +1253,30 @@
         <w:br/>
         <w:t>Creative Commons and the double C in a circle are registered trademarks of Creative commons in the United States and other countries. Third party marks and brands are the property of their respective holders.</w:t>
       </w:r>
+      <w:r>
+        <w:t xml:space="preserve"> </w:t>
+      </w:r>
+    </w:p>
+    <w:p>
+      <w:pPr>
+        <w:jc w:val="center"/>
+      </w:pPr>
+      <w:bookmarkStart w:id="0" w:name="_GoBack"/>
+      <w:r>
+        <w:t>Project sponsored by the National Security Agency under grant Number H98230-17-1-0199.</w:t>
+      </w:r>
+      <w:r>
+        <w:t xml:space="preserve"> </w:t>
+      </w:r>
+      <w:r>
+        <w:t>The United States Government is authorized to reproduce and distribute reprints notwithstanding any copyright notation herein.</w:t>
+      </w:r>
+    </w:p>
+    <w:bookmarkEnd w:id="0"/>
+    <w:p>
+      <w:pPr>
+        <w:jc w:val="center"/>
+      </w:pPr>
       <w:r>
         <w:br/>
       </w:r>
@@ -1342,7 +1364,7 @@
       <w:rPr>
         <w:noProof/>
       </w:rPr>
-      <w:t>2</w:t>
+      <w:t>5</w:t>
     </w:r>
     <w:r>
       <w:rPr>
@@ -5060,7 +5082,7 @@
 </file>
 
 <file path=customXml/itemProps1.xml><?xml version="1.0" encoding="utf-8"?>
-<ds:datastoreItem xmlns:ds="http://schemas.openxmlformats.org/officeDocument/2006/customXml" ds:itemID="{6FE99E9D-3774-1C49-AC75-769ED47B2C20}">
+<ds:datastoreItem xmlns:ds="http://schemas.openxmlformats.org/officeDocument/2006/customXml" ds:itemID="{099998CE-8963-8B49-B642-C0856753AAD9}">
   <ds:schemaRefs>
     <ds:schemaRef ds:uri="http://schemas.openxmlformats.org/officeDocument/2006/bibliography"/>
   </ds:schemaRefs>

</xml_diff>